<commit_message>
Add : .gitignore. on option 2
</commit_message>
<xml_diff>
--- a/Project .docx
+++ b/Project .docx
@@ -1,6 +1,6 @@
 
 <file path=word/document.xml><?xml version="1.0" encoding="utf-8"?>
-<w:document xmlns:wpc="http://schemas.microsoft.com/office/word/2010/wordprocessingCanvas" xmlns:cx="http://schemas.microsoft.com/office/drawing/2014/chartex" xmlns:cx1="http://schemas.microsoft.com/office/drawing/2015/9/8/chartex" xmlns:cx2="http://schemas.microsoft.com/office/drawing/2015/10/21/chartex" xmlns:cx3="http://schemas.microsoft.com/office/drawing/2016/5/9/chartex" xmlns:cx4="http://schemas.microsoft.com/office/drawing/2016/5/10/chartex" xmlns:cx5="http://schemas.microsoft.com/office/drawing/2016/5/11/chartex" xmlns:cx6="http://schemas.microsoft.com/office/drawing/2016/5/12/chartex" xmlns:cx7="http://schemas.microsoft.com/office/drawing/2016/5/13/chartex" xmlns:cx8="http://schemas.microsoft.com/office/drawing/2016/5/14/chartex" xmlns:mc="http://schemas.openxmlformats.org/markup-compatibility/2006" xmlns:aink="http://schemas.microsoft.com/office/drawing/2016/ink" xmlns:am3d="http://schemas.microsoft.com/office/drawing/2017/model3d" xmlns:o="urn:schemas-microsoft-com:office:office" xmlns:r="http://schemas.openxmlformats.org/officeDocument/2006/relationships" xmlns:m="http://schemas.openxmlformats.org/officeDocument/2006/math" xmlns:v="urn:schemas-microsoft-com:vml" xmlns:wp14="http://schemas.microsoft.com/office/word/2010/wordprocessingDrawing" xmlns:wp="http://schemas.openxmlformats.org/drawingml/2006/wordprocessingDrawing" xmlns:w10="urn:schemas-microsoft-com:office:word" xmlns:w="http://schemas.openxmlformats.org/wordprocessingml/2006/main" xmlns:w14="http://schemas.microsoft.com/office/word/2010/wordml" xmlns:w15="http://schemas.microsoft.com/office/word/2012/wordml" xmlns:w16cex="http://schemas.microsoft.com/office/word/2018/wordml/cex" xmlns:w16cid="http://schemas.microsoft.com/office/word/2016/wordml/cid" xmlns:w16="http://schemas.microsoft.com/office/word/2018/wordml" xmlns:w16se="http://schemas.microsoft.com/office/word/2015/wordml/symex" xmlns:wpg="http://schemas.microsoft.com/office/word/2010/wordprocessingGroup" xmlns:wpi="http://schemas.microsoft.com/office/word/2010/wordprocessingInk" xmlns:wne="http://schemas.microsoft.com/office/word/2006/wordml" xmlns:wps="http://schemas.microsoft.com/office/word/2010/wordprocessingShape" mc:Ignorable="w14 w15 w16se w16cid w16 w16cex wp14">
+<w:document xmlns:wpc="http://schemas.microsoft.com/office/word/2010/wordprocessingCanvas" xmlns:cx="http://schemas.microsoft.com/office/drawing/2014/chartex" xmlns:cx1="http://schemas.microsoft.com/office/drawing/2015/9/8/chartex" xmlns:cx2="http://schemas.microsoft.com/office/drawing/2015/10/21/chartex" xmlns:cx3="http://schemas.microsoft.com/office/drawing/2016/5/9/chartex" xmlns:cx4="http://schemas.microsoft.com/office/drawing/2016/5/10/chartex" xmlns:cx5="http://schemas.microsoft.com/office/drawing/2016/5/11/chartex" xmlns:cx6="http://schemas.microsoft.com/office/drawing/2016/5/12/chartex" xmlns:cx7="http://schemas.microsoft.com/office/drawing/2016/5/13/chartex" xmlns:cx8="http://schemas.microsoft.com/office/drawing/2016/5/14/chartex" xmlns:mc="http://schemas.openxmlformats.org/markup-compatibility/2006" xmlns:aink="http://schemas.microsoft.com/office/drawing/2016/ink" xmlns:am3d="http://schemas.microsoft.com/office/drawing/2017/model3d" xmlns:o="urn:schemas-microsoft-com:office:office" xmlns:r="http://schemas.openxmlformats.org/officeDocument/2006/relationships" xmlns:m="http://schemas.openxmlformats.org/officeDocument/2006/math" xmlns:v="urn:schemas-microsoft-com:vml" xmlns:wp14="http://schemas.microsoft.com/office/word/2010/wordprocessingDrawing" xmlns:wp="http://schemas.openxmlformats.org/drawingml/2006/wordprocessingDrawing" xmlns:w10="urn:schemas-microsoft-com:office:word" xmlns:w="http://schemas.openxmlformats.org/wordprocessingml/2006/main" xmlns:w14="http://schemas.microsoft.com/office/word/2010/wordml" xmlns:w15="http://schemas.microsoft.com/office/word/2012/wordml" xmlns:w16cex="http://schemas.microsoft.com/office/word/2018/wordml/cex" xmlns:w16cid="http://schemas.microsoft.com/office/word/2016/wordml/cid" xmlns:w16="http://schemas.microsoft.com/office/word/2018/wordml" xmlns:w16sdtdh="http://schemas.microsoft.com/office/word/2020/wordml/sdtdatahash" xmlns:w16se="http://schemas.microsoft.com/office/word/2015/wordml/symex" xmlns:wpg="http://schemas.microsoft.com/office/word/2010/wordprocessingGroup" xmlns:wpi="http://schemas.microsoft.com/office/word/2010/wordprocessingInk" xmlns:wne="http://schemas.microsoft.com/office/word/2006/wordml" xmlns:wps="http://schemas.microsoft.com/office/word/2010/wordprocessingShape" mc:Ignorable="w14 w15 w16se w16cid w16 w16cex w16sdtdh wp14">
   <w:body>
     <w:p>
       <w:pPr>
@@ -84,7 +84,15 @@
         <w:t>three</w:t>
       </w:r>
       <w:r>
-        <w:t xml:space="preserve">. Submit one assignment per team of two via Omnivox and </w:t>
+        <w:t xml:space="preserve">. Submit one assignment per team of two via </w:t>
+      </w:r>
+      <w:proofErr w:type="spellStart"/>
+      <w:r>
+        <w:t>Omnivox</w:t>
+      </w:r>
+      <w:proofErr w:type="spellEnd"/>
+      <w:r>
+        <w:t xml:space="preserve"> and </w:t>
       </w:r>
       <w:r>
         <w:rPr>
@@ -626,13 +634,23 @@
         </w:rPr>
         <w:t xml:space="preserve">method called </w:t>
       </w:r>
+      <w:proofErr w:type="spellStart"/>
       <w:r>
         <w:rPr>
           <w:b/>
           <w:sz w:val="22"/>
           <w:szCs w:val="22"/>
         </w:rPr>
-        <w:t>calcCost()</w:t>
+        <w:t>calcCost</w:t>
+      </w:r>
+      <w:proofErr w:type="spellEnd"/>
+      <w:r>
+        <w:rPr>
+          <w:b/>
+          <w:sz w:val="22"/>
+          <w:szCs w:val="22"/>
+        </w:rPr>
+        <w:t>()</w:t>
       </w:r>
       <w:r>
         <w:rPr>
@@ -812,8 +830,19 @@
           <w:szCs w:val="28"/>
           <w:u w:val="single"/>
         </w:rPr>
-        <w:t xml:space="preserve"> DeluxePizza</w:t>
-      </w:r>
+        <w:t xml:space="preserve"> </w:t>
+      </w:r>
+      <w:proofErr w:type="spellStart"/>
+      <w:r>
+        <w:rPr>
+          <w:b/>
+          <w:sz w:val="28"/>
+          <w:szCs w:val="28"/>
+          <w:u w:val="single"/>
+        </w:rPr>
+        <w:t>DeluxePizza</w:t>
+      </w:r>
+      <w:proofErr w:type="spellEnd"/>
     </w:p>
     <w:p>
       <w:pPr>
@@ -864,12 +893,14 @@
         </w:rPr>
         <w:t xml:space="preserve"> </w:t>
       </w:r>
+      <w:proofErr w:type="spellStart"/>
       <w:r>
         <w:rPr>
           <w:i/>
         </w:rPr>
         <w:t>DeluxePizza</w:t>
       </w:r>
+      <w:proofErr w:type="spellEnd"/>
       <w:r>
         <w:t>.</w:t>
       </w:r>
@@ -892,14 +923,30 @@
       <w:r>
         <w:t xml:space="preserve">Add a </w:t>
       </w:r>
+      <w:proofErr w:type="spellStart"/>
       <w:r>
         <w:rPr>
           <w:i/>
         </w:rPr>
-        <w:t xml:space="preserve">stuffedWithCheese </w:t>
-      </w:r>
-      <w:r>
-        <w:t>(boolean) attribute to the</w:t>
+        <w:t>stuffedWithCheese</w:t>
+      </w:r>
+      <w:proofErr w:type="spellEnd"/>
+      <w:r>
+        <w:rPr>
+          <w:i/>
+        </w:rPr>
+        <w:t xml:space="preserve"> </w:t>
+      </w:r>
+      <w:r>
+        <w:t>(</w:t>
+      </w:r>
+      <w:proofErr w:type="spellStart"/>
+      <w:r>
+        <w:t>boolean</w:t>
+      </w:r>
+      <w:proofErr w:type="spellEnd"/>
+      <w:r>
+        <w:t>) attribute to the</w:t>
       </w:r>
       <w:r>
         <w:rPr>
@@ -930,11 +977,19 @@
       <w:r>
         <w:t xml:space="preserve">Add a </w:t>
       </w:r>
+      <w:proofErr w:type="spellStart"/>
       <w:r>
         <w:rPr>
           <w:i/>
         </w:rPr>
-        <w:t xml:space="preserve">veggieTopping </w:t>
+        <w:t>veggieTopping</w:t>
+      </w:r>
+      <w:proofErr w:type="spellEnd"/>
+      <w:r>
+        <w:rPr>
+          <w:i/>
+        </w:rPr>
+        <w:t xml:space="preserve"> </w:t>
       </w:r>
       <w:r>
         <w:t>(integer) attribute to the class. This attribute keeps track of the number of vegetables toppings excluding mushrooms.</w:t>
@@ -962,11 +1017,19 @@
       <w:r>
         <w:t xml:space="preserve"> attribute </w:t>
       </w:r>
+      <w:proofErr w:type="spellStart"/>
       <w:r>
         <w:rPr>
           <w:i/>
         </w:rPr>
-        <w:t xml:space="preserve">numberOfPizzas </w:t>
+        <w:t>numberOfPizzas</w:t>
+      </w:r>
+      <w:proofErr w:type="spellEnd"/>
+      <w:r>
+        <w:rPr>
+          <w:i/>
+        </w:rPr>
+        <w:t xml:space="preserve"> </w:t>
       </w:r>
       <w:r>
         <w:t>(integer) which will keep track of the number</w:t>
@@ -985,11 +1048,19 @@
       <w:pPr>
         <w:ind w:left="960"/>
       </w:pPr>
+      <w:proofErr w:type="spellStart"/>
       <w:r>
         <w:rPr>
           <w:i/>
         </w:rPr>
-        <w:t xml:space="preserve">DeluxePizza </w:t>
+        <w:t>DeluxePizza</w:t>
+      </w:r>
+      <w:proofErr w:type="spellEnd"/>
+      <w:r>
+        <w:rPr>
+          <w:i/>
+        </w:rPr>
+        <w:t xml:space="preserve"> </w:t>
       </w:r>
       <w:r>
         <w:t>objects created</w:t>
@@ -1023,11 +1094,19 @@
       <w:r>
         <w:t xml:space="preserve">constructor such that it increments the </w:t>
       </w:r>
+      <w:proofErr w:type="spellStart"/>
       <w:r>
         <w:rPr>
           <w:i/>
         </w:rPr>
-        <w:t xml:space="preserve">numberOfPizzas </w:t>
+        <w:t>numberOfPizzas</w:t>
+      </w:r>
+      <w:proofErr w:type="spellEnd"/>
+      <w:r>
+        <w:rPr>
+          <w:i/>
+        </w:rPr>
+        <w:t xml:space="preserve"> </w:t>
       </w:r>
       <w:r>
         <w:t xml:space="preserve">by </w:t>
@@ -1059,11 +1138,33 @@
       <w:r>
         <w:t xml:space="preserve"> (</w:t>
       </w:r>
+      <w:proofErr w:type="spellStart"/>
       <w:r>
         <w:rPr>
           <w:i/>
         </w:rPr>
-        <w:t>stuffedWithCheese and veggieTopping)</w:t>
+        <w:t>stuffedWithCheese</w:t>
+      </w:r>
+      <w:proofErr w:type="spellEnd"/>
+      <w:r>
+        <w:rPr>
+          <w:i/>
+        </w:rPr>
+        <w:t xml:space="preserve"> and </w:t>
+      </w:r>
+      <w:proofErr w:type="spellStart"/>
+      <w:r>
+        <w:rPr>
+          <w:i/>
+        </w:rPr>
+        <w:t>veggieTopping</w:t>
+      </w:r>
+      <w:proofErr w:type="spellEnd"/>
+      <w:r>
+        <w:rPr>
+          <w:i/>
+        </w:rPr>
+        <w:t>)</w:t>
       </w:r>
       <w:r>
         <w:t>.</w:t>
@@ -1102,11 +1203,19 @@
       <w:pPr>
         <w:ind w:left="960"/>
       </w:pPr>
+      <w:proofErr w:type="spellStart"/>
       <w:r>
         <w:rPr>
           <w:i/>
         </w:rPr>
-        <w:t xml:space="preserve">numberOfPizzas </w:t>
+        <w:t>numberOfPizzas</w:t>
+      </w:r>
+      <w:proofErr w:type="spellEnd"/>
+      <w:r>
+        <w:rPr>
+          <w:i/>
+        </w:rPr>
+        <w:t xml:space="preserve"> </w:t>
       </w:r>
       <w:r>
         <w:t>attribute by one.</w:t>
@@ -1131,11 +1240,19 @@
       <w:r>
         <w:t xml:space="preserve">Add an accessor and mutator method for the </w:t>
       </w:r>
+      <w:proofErr w:type="spellStart"/>
       <w:r>
         <w:rPr>
           <w:i/>
         </w:rPr>
-        <w:t xml:space="preserve">stuffedWithCheese </w:t>
+        <w:t>stuffedWithCheese</w:t>
+      </w:r>
+      <w:proofErr w:type="spellEnd"/>
+      <w:r>
+        <w:rPr>
+          <w:i/>
+        </w:rPr>
+        <w:t xml:space="preserve"> </w:t>
       </w:r>
       <w:r>
         <w:t>and the</w:t>
@@ -1146,12 +1263,14 @@
         </w:rPr>
         <w:t xml:space="preserve"> </w:t>
       </w:r>
+      <w:proofErr w:type="spellStart"/>
       <w:r>
         <w:rPr>
           <w:i/>
         </w:rPr>
         <w:t>veggieTopping</w:t>
       </w:r>
+      <w:proofErr w:type="spellEnd"/>
     </w:p>
     <w:p>
       <w:pPr>
@@ -1180,11 +1299,19 @@
       <w:r>
         <w:t xml:space="preserve">Add an accessor method for the </w:t>
       </w:r>
+      <w:proofErr w:type="spellStart"/>
       <w:r>
         <w:rPr>
           <w:i/>
         </w:rPr>
-        <w:t xml:space="preserve">numberOfPizzas </w:t>
+        <w:t>numberOfPizzas</w:t>
+      </w:r>
+      <w:proofErr w:type="spellEnd"/>
+      <w:r>
+        <w:rPr>
+          <w:i/>
+        </w:rPr>
+        <w:t xml:space="preserve"> </w:t>
       </w:r>
       <w:r>
         <w:t>attribute. (No mutator</w:t>
@@ -1219,11 +1346,19 @@
       <w:r>
         <w:t xml:space="preserve">Modify the </w:t>
       </w:r>
+      <w:proofErr w:type="spellStart"/>
       <w:r>
         <w:rPr>
           <w:i/>
         </w:rPr>
-        <w:t xml:space="preserve">calcCost() </w:t>
+        <w:t>calcCost</w:t>
+      </w:r>
+      <w:proofErr w:type="spellEnd"/>
+      <w:r>
+        <w:rPr>
+          <w:i/>
+        </w:rPr>
+        <w:t xml:space="preserve">() </w:t>
       </w:r>
       <w:r>
         <w:t xml:space="preserve">method to add $2, $4 or $6 dollars for </w:t>
@@ -1305,12 +1440,21 @@
         </w:rPr>
         <w:t xml:space="preserve">method so that when an object of type </w:t>
       </w:r>
+      <w:proofErr w:type="spellStart"/>
       <w:r>
         <w:rPr>
           <w:i/>
           <w:position w:val="1"/>
         </w:rPr>
-        <w:t xml:space="preserve">DeluxePizza </w:t>
+        <w:t>DeluxePizza</w:t>
+      </w:r>
+      <w:proofErr w:type="spellEnd"/>
+      <w:r>
+        <w:rPr>
+          <w:i/>
+          <w:position w:val="1"/>
+        </w:rPr>
+        <w:t xml:space="preserve"> </w:t>
       </w:r>
       <w:r>
         <w:rPr>
@@ -1423,7 +1567,7 @@
     <w:p>
       <w:pPr>
         <w:pStyle w:val="BodyText"/>
-        <w:ind w:left="384" w:right="506"/>
+        <w:ind w:left="691" w:right="506"/>
       </w:pPr>
       <w:r>
         <w:t>Papa John</w:t>
@@ -1555,6 +1699,7 @@
       <w:r>
         <w:t xml:space="preserve"> called </w:t>
       </w:r>
+      <w:proofErr w:type="spellStart"/>
       <w:r>
         <w:rPr>
           <w:b/>
@@ -1562,6 +1707,7 @@
         </w:rPr>
         <w:t>todaysPizzas</w:t>
       </w:r>
+      <w:proofErr w:type="spellEnd"/>
       <w:r>
         <w:rPr>
           <w:i/>
@@ -1571,11 +1717,19 @@
       <w:r>
         <w:t xml:space="preserve">that will have the potential of keeping track of that many </w:t>
       </w:r>
+      <w:proofErr w:type="spellStart"/>
       <w:r>
         <w:rPr>
           <w:i/>
         </w:rPr>
-        <w:t xml:space="preserve">DeluxePizza </w:t>
+        <w:t>DeluxePizza</w:t>
+      </w:r>
+      <w:proofErr w:type="spellEnd"/>
+      <w:r>
+        <w:rPr>
+          <w:i/>
+        </w:rPr>
+        <w:t xml:space="preserve"> </w:t>
       </w:r>
       <w:r>
         <w:t>objects.</w:t>
@@ -2431,12 +2585,14 @@
       <w:r>
         <w:t>containing the password “</w:t>
       </w:r>
+      <w:proofErr w:type="spellStart"/>
       <w:r>
         <w:rPr>
           <w:b/>
         </w:rPr>
         <w:t>deluxepizza</w:t>
       </w:r>
+      <w:proofErr w:type="spellEnd"/>
       <w:r>
         <w:t xml:space="preserve">” - don’t use any other password. </w:t>
       </w:r>
@@ -2633,6 +2789,7 @@
       <w:r>
         <w:t xml:space="preserve"> </w:t>
       </w:r>
+      <w:proofErr w:type="spellStart"/>
       <w:r>
         <w:rPr>
           <w:b/>
@@ -2640,14 +2797,23 @@
         </w:rPr>
         <w:t>todaysPizzas</w:t>
       </w:r>
+      <w:proofErr w:type="spellEnd"/>
       <w:r>
         <w:t xml:space="preserve">. If there is no </w:t>
       </w:r>
+      <w:proofErr w:type="spellStart"/>
       <w:r>
         <w:rPr>
           <w:i/>
         </w:rPr>
-        <w:t xml:space="preserve">DeluxePizza </w:t>
+        <w:t>DeluxePizza</w:t>
+      </w:r>
+      <w:proofErr w:type="spellEnd"/>
+      <w:r>
+        <w:rPr>
+          <w:i/>
+        </w:rPr>
+        <w:t xml:space="preserve"> </w:t>
       </w:r>
       <w:r>
         <w:t>object at the specified index location display a message on</w:t>
@@ -3833,11 +3999,19 @@
       <w:r>
         <w:t xml:space="preserve">method </w:t>
       </w:r>
+      <w:proofErr w:type="spellStart"/>
       <w:r>
         <w:rPr>
           <w:i/>
         </w:rPr>
-        <w:t xml:space="preserve">pizzasOfSize() </w:t>
+        <w:t>pizzasOfSize</w:t>
+      </w:r>
+      <w:proofErr w:type="spellEnd"/>
+      <w:r>
+        <w:rPr>
+          <w:i/>
+        </w:rPr>
+        <w:t xml:space="preserve">() </w:t>
       </w:r>
       <w:r>
         <w:t>(see specification in step 2 below) as well as the number of pizzas of the requested size produced. Once done display the main menu (fig. 1)</w:t>
@@ -4913,12 +5087,14 @@
       <w:r>
         <w:t xml:space="preserve">methods listed in steps 2 to 7 below when possible, or write the necessary code using the methods of class </w:t>
       </w:r>
+      <w:proofErr w:type="spellStart"/>
       <w:r>
         <w:rPr>
           <w:i/>
         </w:rPr>
         <w:t>DeluxePizza</w:t>
       </w:r>
+      <w:proofErr w:type="spellEnd"/>
       <w:r>
         <w:t xml:space="preserve">. Keep prompting Papa John for choices until </w:t>
       </w:r>
@@ -5010,6 +5186,7 @@
       <w:r>
         <w:t xml:space="preserve">A separate method in the driver called </w:t>
       </w:r>
+      <w:proofErr w:type="spellStart"/>
       <w:r>
         <w:rPr>
           <w:b/>
@@ -5017,6 +5194,7 @@
         </w:rPr>
         <w:t>pizzasOfSize</w:t>
       </w:r>
+      <w:proofErr w:type="spellEnd"/>
       <w:r>
         <w:t xml:space="preserve">() which needs one argument of type String </w:t>
       </w:r>
@@ -5042,12 +5220,14 @@
         </w:rPr>
         <w:t xml:space="preserve"> </w:t>
       </w:r>
+      <w:proofErr w:type="spellStart"/>
       <w:r>
         <w:rPr>
           <w:b/>
         </w:rPr>
         <w:t>todaysPizzas</w:t>
       </w:r>
+      <w:proofErr w:type="spellEnd"/>
       <w:r>
         <w:t>.</w:t>
       </w:r>
@@ -5921,11 +6101,19 @@
       <w:r>
         <w:t xml:space="preserve"> called </w:t>
       </w:r>
+      <w:proofErr w:type="spellStart"/>
       <w:r>
         <w:rPr>
           <w:i/>
         </w:rPr>
-        <w:t xml:space="preserve">cheaperThan() </w:t>
+        <w:t>cheaperThan</w:t>
+      </w:r>
+      <w:proofErr w:type="spellEnd"/>
+      <w:r>
+        <w:rPr>
+          <w:i/>
+        </w:rPr>
+        <w:t xml:space="preserve">() </w:t>
       </w:r>
       <w:r>
         <w:t>which will list the number (index) and the price of all pizzas less than the requested</w:t>
@@ -5967,11 +6155,19 @@
       <w:r>
         <w:t xml:space="preserve"> called </w:t>
       </w:r>
+      <w:proofErr w:type="spellStart"/>
       <w:r>
         <w:rPr>
           <w:i/>
         </w:rPr>
-        <w:t xml:space="preserve">lowestPrice() </w:t>
+        <w:t>lowestPrice</w:t>
+      </w:r>
+      <w:proofErr w:type="spellEnd"/>
+      <w:r>
+        <w:rPr>
+          <w:i/>
+        </w:rPr>
+        <w:t xml:space="preserve">() </w:t>
       </w:r>
       <w:r>
         <w:t>which will find and return the index of the pizza with the lowest price in the</w:t>
@@ -6016,11 +6212,19 @@
       <w:r>
         <w:t xml:space="preserve">called </w:t>
       </w:r>
+      <w:proofErr w:type="spellStart"/>
       <w:r>
         <w:rPr>
           <w:i/>
         </w:rPr>
-        <w:t xml:space="preserve">highestPrice() </w:t>
+        <w:t>highestPrice</w:t>
+      </w:r>
+      <w:proofErr w:type="spellEnd"/>
+      <w:r>
+        <w:rPr>
+          <w:i/>
+        </w:rPr>
+        <w:t xml:space="preserve">() </w:t>
       </w:r>
       <w:r>
         <w:t>which will find and return the location of the pizza wit</w:t>
@@ -6071,11 +6275,19 @@
       <w:r>
         <w:t xml:space="preserve"> called </w:t>
       </w:r>
+      <w:proofErr w:type="spellStart"/>
       <w:r>
         <w:rPr>
           <w:i/>
         </w:rPr>
-        <w:t xml:space="preserve">numberOPizzasOfSize() </w:t>
+        <w:t>numberOPizzasOfSize</w:t>
+      </w:r>
+      <w:proofErr w:type="spellEnd"/>
+      <w:r>
+        <w:rPr>
+          <w:i/>
+        </w:rPr>
+        <w:t xml:space="preserve">() </w:t>
       </w:r>
       <w:r>
         <w:t>which will return the number of pizzas of the specified</w:t>
@@ -6205,9 +6417,11 @@
               </w:rPr>
               <w:t xml:space="preserve">(Class </w:t>
             </w:r>
+            <w:proofErr w:type="spellStart"/>
             <w:r>
               <w:t>DeluxePizza</w:t>
             </w:r>
+            <w:proofErr w:type="spellEnd"/>
             <w:r>
               <w:rPr>
                 <w:sz w:val="24"/>
@@ -6304,8 +6518,16 @@
               <w:rPr>
                 <w:sz w:val="24"/>
               </w:rPr>
-              <w:t xml:space="preserve"> pt</w:t>
-            </w:r>
+              <w:t xml:space="preserve"> </w:t>
+            </w:r>
+            <w:proofErr w:type="spellStart"/>
+            <w:r>
+              <w:rPr>
+                <w:sz w:val="24"/>
+              </w:rPr>
+              <w:t>pt</w:t>
+            </w:r>
+            <w:proofErr w:type="spellEnd"/>
           </w:p>
         </w:tc>
       </w:tr>
@@ -6378,8 +6600,16 @@
               <w:rPr>
                 <w:sz w:val="24"/>
               </w:rPr>
-              <w:t xml:space="preserve"> pt</w:t>
-            </w:r>
+              <w:t xml:space="preserve"> </w:t>
+            </w:r>
+            <w:proofErr w:type="spellStart"/>
+            <w:r>
+              <w:rPr>
+                <w:sz w:val="24"/>
+              </w:rPr>
+              <w:t>pt</w:t>
+            </w:r>
+            <w:proofErr w:type="spellEnd"/>
           </w:p>
         </w:tc>
       </w:tr>
@@ -6446,12 +6676,14 @@
               </w:rPr>
               <w:t xml:space="preserve">2 </w:t>
             </w:r>
+            <w:proofErr w:type="spellStart"/>
             <w:r>
               <w:rPr>
                 <w:sz w:val="24"/>
               </w:rPr>
               <w:t>pt</w:t>
             </w:r>
+            <w:proofErr w:type="spellEnd"/>
           </w:p>
         </w:tc>
       </w:tr>
@@ -6574,8 +6806,16 @@
               <w:rPr>
                 <w:sz w:val="24"/>
               </w:rPr>
-              <w:t xml:space="preserve"> pt</w:t>
-            </w:r>
+              <w:t xml:space="preserve"> </w:t>
+            </w:r>
+            <w:proofErr w:type="spellStart"/>
+            <w:r>
+              <w:rPr>
+                <w:sz w:val="24"/>
+              </w:rPr>
+              <w:t>pt</w:t>
+            </w:r>
+            <w:proofErr w:type="spellEnd"/>
           </w:p>
         </w:tc>
       </w:tr>
@@ -6630,8 +6870,16 @@
               <w:rPr>
                 <w:sz w:val="24"/>
               </w:rPr>
-              <w:t xml:space="preserve"> pt</w:t>
-            </w:r>
+              <w:t xml:space="preserve"> </w:t>
+            </w:r>
+            <w:proofErr w:type="spellStart"/>
+            <w:r>
+              <w:rPr>
+                <w:sz w:val="24"/>
+              </w:rPr>
+              <w:t>pt</w:t>
+            </w:r>
+            <w:proofErr w:type="spellEnd"/>
           </w:p>
         </w:tc>
       </w:tr>
@@ -6684,8 +6932,16 @@
               <w:rPr>
                 <w:sz w:val="24"/>
               </w:rPr>
-              <w:t xml:space="preserve"> pt</w:t>
-            </w:r>
+              <w:t xml:space="preserve"> </w:t>
+            </w:r>
+            <w:proofErr w:type="spellStart"/>
+            <w:r>
+              <w:rPr>
+                <w:sz w:val="24"/>
+              </w:rPr>
+              <w:t>pt</w:t>
+            </w:r>
+            <w:proofErr w:type="spellEnd"/>
           </w:p>
         </w:tc>
       </w:tr>
@@ -6738,8 +6994,16 @@
               <w:rPr>
                 <w:sz w:val="24"/>
               </w:rPr>
-              <w:t xml:space="preserve"> pt</w:t>
-            </w:r>
+              <w:t xml:space="preserve"> </w:t>
+            </w:r>
+            <w:proofErr w:type="spellStart"/>
+            <w:r>
+              <w:rPr>
+                <w:sz w:val="24"/>
+              </w:rPr>
+              <w:t>pt</w:t>
+            </w:r>
+            <w:proofErr w:type="spellEnd"/>
           </w:p>
         </w:tc>
       </w:tr>
@@ -6792,8 +7056,16 @@
               <w:rPr>
                 <w:sz w:val="24"/>
               </w:rPr>
-              <w:t xml:space="preserve"> pt</w:t>
-            </w:r>
+              <w:t xml:space="preserve"> </w:t>
+            </w:r>
+            <w:proofErr w:type="spellStart"/>
+            <w:r>
+              <w:rPr>
+                <w:sz w:val="24"/>
+              </w:rPr>
+              <w:t>pt</w:t>
+            </w:r>
+            <w:proofErr w:type="spellEnd"/>
           </w:p>
         </w:tc>
       </w:tr>
@@ -6908,8 +7180,16 @@
               <w:rPr>
                 <w:sz w:val="24"/>
               </w:rPr>
-              <w:t xml:space="preserve"> pt</w:t>
-            </w:r>
+              <w:t xml:space="preserve"> </w:t>
+            </w:r>
+            <w:proofErr w:type="spellStart"/>
+            <w:r>
+              <w:rPr>
+                <w:sz w:val="24"/>
+              </w:rPr>
+              <w:t>pt</w:t>
+            </w:r>
+            <w:proofErr w:type="spellEnd"/>
           </w:p>
         </w:tc>
       </w:tr>
@@ -6940,11 +7220,19 @@
               </w:rPr>
               <w:t xml:space="preserve">ethod </w:t>
             </w:r>
+            <w:proofErr w:type="spellStart"/>
             <w:r>
               <w:rPr>
                 <w:b/>
               </w:rPr>
-              <w:t>pizzasOfSize()</w:t>
+              <w:t>pizzasOfSize</w:t>
+            </w:r>
+            <w:proofErr w:type="spellEnd"/>
+            <w:r>
+              <w:rPr>
+                <w:b/>
+              </w:rPr>
+              <w:t>()</w:t>
             </w:r>
           </w:p>
         </w:tc>
@@ -6974,8 +7262,16 @@
               <w:rPr>
                 <w:sz w:val="24"/>
               </w:rPr>
-              <w:t xml:space="preserve"> pt</w:t>
-            </w:r>
+              <w:t xml:space="preserve"> </w:t>
+            </w:r>
+            <w:proofErr w:type="spellStart"/>
+            <w:r>
+              <w:rPr>
+                <w:sz w:val="24"/>
+              </w:rPr>
+              <w:t>pt</w:t>
+            </w:r>
+            <w:proofErr w:type="spellEnd"/>
           </w:p>
         </w:tc>
       </w:tr>
@@ -7006,11 +7302,19 @@
               </w:rPr>
               <w:t xml:space="preserve">ethod </w:t>
             </w:r>
+            <w:proofErr w:type="spellStart"/>
             <w:r>
               <w:rPr>
                 <w:b/>
               </w:rPr>
-              <w:t>cheaperThan()</w:t>
+              <w:t>cheaperThan</w:t>
+            </w:r>
+            <w:proofErr w:type="spellEnd"/>
+            <w:r>
+              <w:rPr>
+                <w:b/>
+              </w:rPr>
+              <w:t>()</w:t>
             </w:r>
           </w:p>
         </w:tc>
@@ -7040,8 +7344,16 @@
               <w:rPr>
                 <w:sz w:val="24"/>
               </w:rPr>
-              <w:t xml:space="preserve"> pt</w:t>
-            </w:r>
+              <w:t xml:space="preserve"> </w:t>
+            </w:r>
+            <w:proofErr w:type="spellStart"/>
+            <w:r>
+              <w:rPr>
+                <w:sz w:val="24"/>
+              </w:rPr>
+              <w:t>pt</w:t>
+            </w:r>
+            <w:proofErr w:type="spellEnd"/>
           </w:p>
         </w:tc>
       </w:tr>
@@ -7072,11 +7384,33 @@
               </w:rPr>
               <w:t xml:space="preserve">ethods </w:t>
             </w:r>
+            <w:proofErr w:type="spellStart"/>
             <w:r>
               <w:rPr>
                 <w:b/>
               </w:rPr>
-              <w:t>lowestPrice() &amp; highestPrice()</w:t>
+              <w:t>lowestPrice</w:t>
+            </w:r>
+            <w:proofErr w:type="spellEnd"/>
+            <w:r>
+              <w:rPr>
+                <w:b/>
+              </w:rPr>
+              <w:t xml:space="preserve">() &amp; </w:t>
+            </w:r>
+            <w:proofErr w:type="spellStart"/>
+            <w:r>
+              <w:rPr>
+                <w:b/>
+              </w:rPr>
+              <w:t>highestPrice</w:t>
+            </w:r>
+            <w:proofErr w:type="spellEnd"/>
+            <w:r>
+              <w:rPr>
+                <w:b/>
+              </w:rPr>
+              <w:t>()</w:t>
             </w:r>
           </w:p>
         </w:tc>
@@ -7106,8 +7440,16 @@
               <w:rPr>
                 <w:sz w:val="24"/>
               </w:rPr>
-              <w:t xml:space="preserve"> pt</w:t>
-            </w:r>
+              <w:t xml:space="preserve"> </w:t>
+            </w:r>
+            <w:proofErr w:type="spellStart"/>
+            <w:r>
+              <w:rPr>
+                <w:sz w:val="24"/>
+              </w:rPr>
+              <w:t>pt</w:t>
+            </w:r>
+            <w:proofErr w:type="spellEnd"/>
           </w:p>
         </w:tc>
       </w:tr>
@@ -7139,11 +7481,19 @@
               </w:rPr>
               <w:t xml:space="preserve">ethod </w:t>
             </w:r>
+            <w:proofErr w:type="spellStart"/>
             <w:r>
               <w:rPr>
                 <w:b/>
               </w:rPr>
-              <w:t>numberOfPizzasOfSize()</w:t>
+              <w:t>numberOfPizzasOfSize</w:t>
+            </w:r>
+            <w:proofErr w:type="spellEnd"/>
+            <w:r>
+              <w:rPr>
+                <w:b/>
+              </w:rPr>
+              <w:t>()</w:t>
             </w:r>
           </w:p>
         </w:tc>
@@ -7174,8 +7524,16 @@
               <w:rPr>
                 <w:sz w:val="24"/>
               </w:rPr>
-              <w:t xml:space="preserve"> pt</w:t>
-            </w:r>
+              <w:t xml:space="preserve"> </w:t>
+            </w:r>
+            <w:proofErr w:type="spellStart"/>
+            <w:r>
+              <w:rPr>
+                <w:sz w:val="24"/>
+              </w:rPr>
+              <w:t>pt</w:t>
+            </w:r>
+            <w:proofErr w:type="spellEnd"/>
           </w:p>
         </w:tc>
       </w:tr>
@@ -7311,8 +7669,16 @@
               <w:rPr>
                 <w:sz w:val="24"/>
               </w:rPr>
-              <w:t xml:space="preserve"> pt</w:t>
-            </w:r>
+              <w:t xml:space="preserve"> </w:t>
+            </w:r>
+            <w:proofErr w:type="spellStart"/>
+            <w:r>
+              <w:rPr>
+                <w:sz w:val="24"/>
+              </w:rPr>
+              <w:t>pt</w:t>
+            </w:r>
+            <w:proofErr w:type="spellEnd"/>
           </w:p>
         </w:tc>
       </w:tr>
@@ -7382,8 +7748,16 @@
               <w:rPr>
                 <w:sz w:val="24"/>
               </w:rPr>
-              <w:t xml:space="preserve"> pt</w:t>
-            </w:r>
+              <w:t xml:space="preserve"> </w:t>
+            </w:r>
+            <w:proofErr w:type="spellStart"/>
+            <w:r>
+              <w:rPr>
+                <w:sz w:val="24"/>
+              </w:rPr>
+              <w:t>pt</w:t>
+            </w:r>
+            <w:proofErr w:type="spellEnd"/>
           </w:p>
         </w:tc>
       </w:tr>
@@ -7432,8 +7806,16 @@
               <w:rPr>
                 <w:sz w:val="24"/>
               </w:rPr>
-              <w:t>5 pt</w:t>
-            </w:r>
+              <w:t xml:space="preserve">5 </w:t>
+            </w:r>
+            <w:proofErr w:type="spellStart"/>
+            <w:r>
+              <w:rPr>
+                <w:sz w:val="24"/>
+              </w:rPr>
+              <w:t>pt</w:t>
+            </w:r>
+            <w:proofErr w:type="spellEnd"/>
           </w:p>
         </w:tc>
       </w:tr>
@@ -7531,7 +7913,7 @@
 </file>
 
 <file path=word/endnotes.xml><?xml version="1.0" encoding="utf-8"?>
-<w:endnotes xmlns:wpc="http://schemas.microsoft.com/office/word/2010/wordprocessingCanvas" xmlns:cx="http://schemas.microsoft.com/office/drawing/2014/chartex" xmlns:cx1="http://schemas.microsoft.com/office/drawing/2015/9/8/chartex" xmlns:cx2="http://schemas.microsoft.com/office/drawing/2015/10/21/chartex" xmlns:cx3="http://schemas.microsoft.com/office/drawing/2016/5/9/chartex" xmlns:cx4="http://schemas.microsoft.com/office/drawing/2016/5/10/chartex" xmlns:cx5="http://schemas.microsoft.com/office/drawing/2016/5/11/chartex" xmlns:cx6="http://schemas.microsoft.com/office/drawing/2016/5/12/chartex" xmlns:cx7="http://schemas.microsoft.com/office/drawing/2016/5/13/chartex" xmlns:cx8="http://schemas.microsoft.com/office/drawing/2016/5/14/chartex" xmlns:mc="http://schemas.openxmlformats.org/markup-compatibility/2006" xmlns:aink="http://schemas.microsoft.com/office/drawing/2016/ink" xmlns:am3d="http://schemas.microsoft.com/office/drawing/2017/model3d" xmlns:o="urn:schemas-microsoft-com:office:office" xmlns:r="http://schemas.openxmlformats.org/officeDocument/2006/relationships" xmlns:m="http://schemas.openxmlformats.org/officeDocument/2006/math" xmlns:v="urn:schemas-microsoft-com:vml" xmlns:wp14="http://schemas.microsoft.com/office/word/2010/wordprocessingDrawing" xmlns:wp="http://schemas.openxmlformats.org/drawingml/2006/wordprocessingDrawing" xmlns:w10="urn:schemas-microsoft-com:office:word" xmlns:w="http://schemas.openxmlformats.org/wordprocessingml/2006/main" xmlns:w14="http://schemas.microsoft.com/office/word/2010/wordml" xmlns:w15="http://schemas.microsoft.com/office/word/2012/wordml" xmlns:w16cex="http://schemas.microsoft.com/office/word/2018/wordml/cex" xmlns:w16cid="http://schemas.microsoft.com/office/word/2016/wordml/cid" xmlns:w16="http://schemas.microsoft.com/office/word/2018/wordml" xmlns:w16se="http://schemas.microsoft.com/office/word/2015/wordml/symex" xmlns:wpg="http://schemas.microsoft.com/office/word/2010/wordprocessingGroup" xmlns:wpi="http://schemas.microsoft.com/office/word/2010/wordprocessingInk" xmlns:wne="http://schemas.microsoft.com/office/word/2006/wordml" xmlns:wps="http://schemas.microsoft.com/office/word/2010/wordprocessingShape" mc:Ignorable="w14 w15 w16se w16cid w16 w16cex wp14">
+<w:endnotes xmlns:wpc="http://schemas.microsoft.com/office/word/2010/wordprocessingCanvas" xmlns:cx="http://schemas.microsoft.com/office/drawing/2014/chartex" xmlns:cx1="http://schemas.microsoft.com/office/drawing/2015/9/8/chartex" xmlns:cx2="http://schemas.microsoft.com/office/drawing/2015/10/21/chartex" xmlns:cx3="http://schemas.microsoft.com/office/drawing/2016/5/9/chartex" xmlns:cx4="http://schemas.microsoft.com/office/drawing/2016/5/10/chartex" xmlns:cx5="http://schemas.microsoft.com/office/drawing/2016/5/11/chartex" xmlns:cx6="http://schemas.microsoft.com/office/drawing/2016/5/12/chartex" xmlns:cx7="http://schemas.microsoft.com/office/drawing/2016/5/13/chartex" xmlns:cx8="http://schemas.microsoft.com/office/drawing/2016/5/14/chartex" xmlns:mc="http://schemas.openxmlformats.org/markup-compatibility/2006" xmlns:aink="http://schemas.microsoft.com/office/drawing/2016/ink" xmlns:am3d="http://schemas.microsoft.com/office/drawing/2017/model3d" xmlns:o="urn:schemas-microsoft-com:office:office" xmlns:r="http://schemas.openxmlformats.org/officeDocument/2006/relationships" xmlns:m="http://schemas.openxmlformats.org/officeDocument/2006/math" xmlns:v="urn:schemas-microsoft-com:vml" xmlns:wp14="http://schemas.microsoft.com/office/word/2010/wordprocessingDrawing" xmlns:wp="http://schemas.openxmlformats.org/drawingml/2006/wordprocessingDrawing" xmlns:w10="urn:schemas-microsoft-com:office:word" xmlns:w="http://schemas.openxmlformats.org/wordprocessingml/2006/main" xmlns:w14="http://schemas.microsoft.com/office/word/2010/wordml" xmlns:w15="http://schemas.microsoft.com/office/word/2012/wordml" xmlns:w16cex="http://schemas.microsoft.com/office/word/2018/wordml/cex" xmlns:w16cid="http://schemas.microsoft.com/office/word/2016/wordml/cid" xmlns:w16="http://schemas.microsoft.com/office/word/2018/wordml" xmlns:w16sdtdh="http://schemas.microsoft.com/office/word/2020/wordml/sdtdatahash" xmlns:w16se="http://schemas.microsoft.com/office/word/2015/wordml/symex" xmlns:wpg="http://schemas.microsoft.com/office/word/2010/wordprocessingGroup" xmlns:wpi="http://schemas.microsoft.com/office/word/2010/wordprocessingInk" xmlns:wne="http://schemas.microsoft.com/office/word/2006/wordml" xmlns:wps="http://schemas.microsoft.com/office/word/2010/wordprocessingShape" mc:Ignorable="w14 w15 w16se w16cid w16 w16cex w16sdtdh wp14">
   <w:endnote w:type="separator" w:id="-1">
     <w:p>
       <w:r>
@@ -7550,7 +7932,7 @@
 </file>
 
 <file path=word/footer1.xml><?xml version="1.0" encoding="utf-8"?>
-<w:ftr xmlns:wpc="http://schemas.microsoft.com/office/word/2010/wordprocessingCanvas" xmlns:cx="http://schemas.microsoft.com/office/drawing/2014/chartex" xmlns:cx1="http://schemas.microsoft.com/office/drawing/2015/9/8/chartex" xmlns:cx2="http://schemas.microsoft.com/office/drawing/2015/10/21/chartex" xmlns:cx3="http://schemas.microsoft.com/office/drawing/2016/5/9/chartex" xmlns:cx4="http://schemas.microsoft.com/office/drawing/2016/5/10/chartex" xmlns:cx5="http://schemas.microsoft.com/office/drawing/2016/5/11/chartex" xmlns:cx6="http://schemas.microsoft.com/office/drawing/2016/5/12/chartex" xmlns:cx7="http://schemas.microsoft.com/office/drawing/2016/5/13/chartex" xmlns:cx8="http://schemas.microsoft.com/office/drawing/2016/5/14/chartex" xmlns:mc="http://schemas.openxmlformats.org/markup-compatibility/2006" xmlns:aink="http://schemas.microsoft.com/office/drawing/2016/ink" xmlns:am3d="http://schemas.microsoft.com/office/drawing/2017/model3d" xmlns:o="urn:schemas-microsoft-com:office:office" xmlns:r="http://schemas.openxmlformats.org/officeDocument/2006/relationships" xmlns:m="http://schemas.openxmlformats.org/officeDocument/2006/math" xmlns:v="urn:schemas-microsoft-com:vml" xmlns:wp14="http://schemas.microsoft.com/office/word/2010/wordprocessingDrawing" xmlns:wp="http://schemas.openxmlformats.org/drawingml/2006/wordprocessingDrawing" xmlns:w10="urn:schemas-microsoft-com:office:word" xmlns:w="http://schemas.openxmlformats.org/wordprocessingml/2006/main" xmlns:w14="http://schemas.microsoft.com/office/word/2010/wordml" xmlns:w15="http://schemas.microsoft.com/office/word/2012/wordml" xmlns:w16cex="http://schemas.microsoft.com/office/word/2018/wordml/cex" xmlns:w16cid="http://schemas.microsoft.com/office/word/2016/wordml/cid" xmlns:w16="http://schemas.microsoft.com/office/word/2018/wordml" xmlns:w16se="http://schemas.microsoft.com/office/word/2015/wordml/symex" xmlns:wpg="http://schemas.microsoft.com/office/word/2010/wordprocessingGroup" xmlns:wpi="http://schemas.microsoft.com/office/word/2010/wordprocessingInk" xmlns:wne="http://schemas.microsoft.com/office/word/2006/wordml" xmlns:wps="http://schemas.microsoft.com/office/word/2010/wordprocessingShape" mc:Ignorable="w14 w15 w16se w16cid w16 w16cex wp14">
+<w:ftr xmlns:wpc="http://schemas.microsoft.com/office/word/2010/wordprocessingCanvas" xmlns:cx="http://schemas.microsoft.com/office/drawing/2014/chartex" xmlns:cx1="http://schemas.microsoft.com/office/drawing/2015/9/8/chartex" xmlns:cx2="http://schemas.microsoft.com/office/drawing/2015/10/21/chartex" xmlns:cx3="http://schemas.microsoft.com/office/drawing/2016/5/9/chartex" xmlns:cx4="http://schemas.microsoft.com/office/drawing/2016/5/10/chartex" xmlns:cx5="http://schemas.microsoft.com/office/drawing/2016/5/11/chartex" xmlns:cx6="http://schemas.microsoft.com/office/drawing/2016/5/12/chartex" xmlns:cx7="http://schemas.microsoft.com/office/drawing/2016/5/13/chartex" xmlns:cx8="http://schemas.microsoft.com/office/drawing/2016/5/14/chartex" xmlns:mc="http://schemas.openxmlformats.org/markup-compatibility/2006" xmlns:aink="http://schemas.microsoft.com/office/drawing/2016/ink" xmlns:am3d="http://schemas.microsoft.com/office/drawing/2017/model3d" xmlns:o="urn:schemas-microsoft-com:office:office" xmlns:r="http://schemas.openxmlformats.org/officeDocument/2006/relationships" xmlns:m="http://schemas.openxmlformats.org/officeDocument/2006/math" xmlns:v="urn:schemas-microsoft-com:vml" xmlns:wp14="http://schemas.microsoft.com/office/word/2010/wordprocessingDrawing" xmlns:wp="http://schemas.openxmlformats.org/drawingml/2006/wordprocessingDrawing" xmlns:w10="urn:schemas-microsoft-com:office:word" xmlns:w="http://schemas.openxmlformats.org/wordprocessingml/2006/main" xmlns:w14="http://schemas.microsoft.com/office/word/2010/wordml" xmlns:w15="http://schemas.microsoft.com/office/word/2012/wordml" xmlns:w16cex="http://schemas.microsoft.com/office/word/2018/wordml/cex" xmlns:w16cid="http://schemas.microsoft.com/office/word/2016/wordml/cid" xmlns:w16="http://schemas.microsoft.com/office/word/2018/wordml" xmlns:w16sdtdh="http://schemas.microsoft.com/office/word/2020/wordml/sdtdatahash" xmlns:w16se="http://schemas.microsoft.com/office/word/2015/wordml/symex" xmlns:wpg="http://schemas.microsoft.com/office/word/2010/wordprocessingGroup" xmlns:wpi="http://schemas.microsoft.com/office/word/2010/wordprocessingInk" xmlns:wne="http://schemas.microsoft.com/office/word/2006/wordml" xmlns:wps="http://schemas.microsoft.com/office/word/2010/wordprocessingShape" mc:Ignorable="w14 w15 w16se w16cid w16 w16cex w16sdtdh wp14">
   <w:p>
     <w:pPr>
       <w:pStyle w:val="BodyText"/>
@@ -7571,7 +7953,7 @@
 </file>
 
 <file path=word/footnotes.xml><?xml version="1.0" encoding="utf-8"?>
-<w:footnotes xmlns:wpc="http://schemas.microsoft.com/office/word/2010/wordprocessingCanvas" xmlns:cx="http://schemas.microsoft.com/office/drawing/2014/chartex" xmlns:cx1="http://schemas.microsoft.com/office/drawing/2015/9/8/chartex" xmlns:cx2="http://schemas.microsoft.com/office/drawing/2015/10/21/chartex" xmlns:cx3="http://schemas.microsoft.com/office/drawing/2016/5/9/chartex" xmlns:cx4="http://schemas.microsoft.com/office/drawing/2016/5/10/chartex" xmlns:cx5="http://schemas.microsoft.com/office/drawing/2016/5/11/chartex" xmlns:cx6="http://schemas.microsoft.com/office/drawing/2016/5/12/chartex" xmlns:cx7="http://schemas.microsoft.com/office/drawing/2016/5/13/chartex" xmlns:cx8="http://schemas.microsoft.com/office/drawing/2016/5/14/chartex" xmlns:mc="http://schemas.openxmlformats.org/markup-compatibility/2006" xmlns:aink="http://schemas.microsoft.com/office/drawing/2016/ink" xmlns:am3d="http://schemas.microsoft.com/office/drawing/2017/model3d" xmlns:o="urn:schemas-microsoft-com:office:office" xmlns:r="http://schemas.openxmlformats.org/officeDocument/2006/relationships" xmlns:m="http://schemas.openxmlformats.org/officeDocument/2006/math" xmlns:v="urn:schemas-microsoft-com:vml" xmlns:wp14="http://schemas.microsoft.com/office/word/2010/wordprocessingDrawing" xmlns:wp="http://schemas.openxmlformats.org/drawingml/2006/wordprocessingDrawing" xmlns:w10="urn:schemas-microsoft-com:office:word" xmlns:w="http://schemas.openxmlformats.org/wordprocessingml/2006/main" xmlns:w14="http://schemas.microsoft.com/office/word/2010/wordml" xmlns:w15="http://schemas.microsoft.com/office/word/2012/wordml" xmlns:w16cex="http://schemas.microsoft.com/office/word/2018/wordml/cex" xmlns:w16cid="http://schemas.microsoft.com/office/word/2016/wordml/cid" xmlns:w16="http://schemas.microsoft.com/office/word/2018/wordml" xmlns:w16se="http://schemas.microsoft.com/office/word/2015/wordml/symex" xmlns:wpg="http://schemas.microsoft.com/office/word/2010/wordprocessingGroup" xmlns:wpi="http://schemas.microsoft.com/office/word/2010/wordprocessingInk" xmlns:wne="http://schemas.microsoft.com/office/word/2006/wordml" xmlns:wps="http://schemas.microsoft.com/office/word/2010/wordprocessingShape" mc:Ignorable="w14 w15 w16se w16cid w16 w16cex wp14">
+<w:footnotes xmlns:wpc="http://schemas.microsoft.com/office/word/2010/wordprocessingCanvas" xmlns:cx="http://schemas.microsoft.com/office/drawing/2014/chartex" xmlns:cx1="http://schemas.microsoft.com/office/drawing/2015/9/8/chartex" xmlns:cx2="http://schemas.microsoft.com/office/drawing/2015/10/21/chartex" xmlns:cx3="http://schemas.microsoft.com/office/drawing/2016/5/9/chartex" xmlns:cx4="http://schemas.microsoft.com/office/drawing/2016/5/10/chartex" xmlns:cx5="http://schemas.microsoft.com/office/drawing/2016/5/11/chartex" xmlns:cx6="http://schemas.microsoft.com/office/drawing/2016/5/12/chartex" xmlns:cx7="http://schemas.microsoft.com/office/drawing/2016/5/13/chartex" xmlns:cx8="http://schemas.microsoft.com/office/drawing/2016/5/14/chartex" xmlns:mc="http://schemas.openxmlformats.org/markup-compatibility/2006" xmlns:aink="http://schemas.microsoft.com/office/drawing/2016/ink" xmlns:am3d="http://schemas.microsoft.com/office/drawing/2017/model3d" xmlns:o="urn:schemas-microsoft-com:office:office" xmlns:r="http://schemas.openxmlformats.org/officeDocument/2006/relationships" xmlns:m="http://schemas.openxmlformats.org/officeDocument/2006/math" xmlns:v="urn:schemas-microsoft-com:vml" xmlns:wp14="http://schemas.microsoft.com/office/word/2010/wordprocessingDrawing" xmlns:wp="http://schemas.openxmlformats.org/drawingml/2006/wordprocessingDrawing" xmlns:w10="urn:schemas-microsoft-com:office:word" xmlns:w="http://schemas.openxmlformats.org/wordprocessingml/2006/main" xmlns:w14="http://schemas.microsoft.com/office/word/2010/wordml" xmlns:w15="http://schemas.microsoft.com/office/word/2012/wordml" xmlns:w16cex="http://schemas.microsoft.com/office/word/2018/wordml/cex" xmlns:w16cid="http://schemas.microsoft.com/office/word/2016/wordml/cid" xmlns:w16="http://schemas.microsoft.com/office/word/2018/wordml" xmlns:w16sdtdh="http://schemas.microsoft.com/office/word/2020/wordml/sdtdatahash" xmlns:w16se="http://schemas.microsoft.com/office/word/2015/wordml/symex" xmlns:wpg="http://schemas.microsoft.com/office/word/2010/wordprocessingGroup" xmlns:wpi="http://schemas.microsoft.com/office/word/2010/wordprocessingInk" xmlns:wne="http://schemas.microsoft.com/office/word/2006/wordml" xmlns:wps="http://schemas.microsoft.com/office/word/2010/wordprocessingShape" mc:Ignorable="w14 w15 w16se w16cid w16 w16cex w16sdtdh wp14">
   <w:footnote w:type="separator" w:id="-1">
     <w:p>
       <w:r>
@@ -7590,7 +7972,7 @@
 </file>
 
 <file path=word/numbering.xml><?xml version="1.0" encoding="utf-8"?>
-<w:numbering xmlns:wpc="http://schemas.microsoft.com/office/word/2010/wordprocessingCanvas" xmlns:cx="http://schemas.microsoft.com/office/drawing/2014/chartex" xmlns:cx1="http://schemas.microsoft.com/office/drawing/2015/9/8/chartex" xmlns:cx2="http://schemas.microsoft.com/office/drawing/2015/10/21/chartex" xmlns:cx3="http://schemas.microsoft.com/office/drawing/2016/5/9/chartex" xmlns:cx4="http://schemas.microsoft.com/office/drawing/2016/5/10/chartex" xmlns:cx5="http://schemas.microsoft.com/office/drawing/2016/5/11/chartex" xmlns:cx6="http://schemas.microsoft.com/office/drawing/2016/5/12/chartex" xmlns:cx7="http://schemas.microsoft.com/office/drawing/2016/5/13/chartex" xmlns:cx8="http://schemas.microsoft.com/office/drawing/2016/5/14/chartex" xmlns:mc="http://schemas.openxmlformats.org/markup-compatibility/2006" xmlns:aink="http://schemas.microsoft.com/office/drawing/2016/ink" xmlns:am3d="http://schemas.microsoft.com/office/drawing/2017/model3d" xmlns:o="urn:schemas-microsoft-com:office:office" xmlns:r="http://schemas.openxmlformats.org/officeDocument/2006/relationships" xmlns:m="http://schemas.openxmlformats.org/officeDocument/2006/math" xmlns:v="urn:schemas-microsoft-com:vml" xmlns:wp14="http://schemas.microsoft.com/office/word/2010/wordprocessingDrawing" xmlns:wp="http://schemas.openxmlformats.org/drawingml/2006/wordprocessingDrawing" xmlns:w10="urn:schemas-microsoft-com:office:word" xmlns:w="http://schemas.openxmlformats.org/wordprocessingml/2006/main" xmlns:w14="http://schemas.microsoft.com/office/word/2010/wordml" xmlns:w15="http://schemas.microsoft.com/office/word/2012/wordml" xmlns:w16cex="http://schemas.microsoft.com/office/word/2018/wordml/cex" xmlns:w16cid="http://schemas.microsoft.com/office/word/2016/wordml/cid" xmlns:w16="http://schemas.microsoft.com/office/word/2018/wordml" xmlns:w16se="http://schemas.microsoft.com/office/word/2015/wordml/symex" xmlns:wpg="http://schemas.microsoft.com/office/word/2010/wordprocessingGroup" xmlns:wpi="http://schemas.microsoft.com/office/word/2010/wordprocessingInk" xmlns:wne="http://schemas.microsoft.com/office/word/2006/wordml" xmlns:wps="http://schemas.microsoft.com/office/word/2010/wordprocessingShape" mc:Ignorable="w14 w15 w16se w16cid w16 w16cex wp14">
+<w:numbering xmlns:wpc="http://schemas.microsoft.com/office/word/2010/wordprocessingCanvas" xmlns:cx="http://schemas.microsoft.com/office/drawing/2014/chartex" xmlns:cx1="http://schemas.microsoft.com/office/drawing/2015/9/8/chartex" xmlns:cx2="http://schemas.microsoft.com/office/drawing/2015/10/21/chartex" xmlns:cx3="http://schemas.microsoft.com/office/drawing/2016/5/9/chartex" xmlns:cx4="http://schemas.microsoft.com/office/drawing/2016/5/10/chartex" xmlns:cx5="http://schemas.microsoft.com/office/drawing/2016/5/11/chartex" xmlns:cx6="http://schemas.microsoft.com/office/drawing/2016/5/12/chartex" xmlns:cx7="http://schemas.microsoft.com/office/drawing/2016/5/13/chartex" xmlns:cx8="http://schemas.microsoft.com/office/drawing/2016/5/14/chartex" xmlns:mc="http://schemas.openxmlformats.org/markup-compatibility/2006" xmlns:aink="http://schemas.microsoft.com/office/drawing/2016/ink" xmlns:am3d="http://schemas.microsoft.com/office/drawing/2017/model3d" xmlns:o="urn:schemas-microsoft-com:office:office" xmlns:r="http://schemas.openxmlformats.org/officeDocument/2006/relationships" xmlns:m="http://schemas.openxmlformats.org/officeDocument/2006/math" xmlns:v="urn:schemas-microsoft-com:vml" xmlns:wp14="http://schemas.microsoft.com/office/word/2010/wordprocessingDrawing" xmlns:wp="http://schemas.openxmlformats.org/drawingml/2006/wordprocessingDrawing" xmlns:w10="urn:schemas-microsoft-com:office:word" xmlns:w="http://schemas.openxmlformats.org/wordprocessingml/2006/main" xmlns:w14="http://schemas.microsoft.com/office/word/2010/wordml" xmlns:w15="http://schemas.microsoft.com/office/word/2012/wordml" xmlns:w16cex="http://schemas.microsoft.com/office/word/2018/wordml/cex" xmlns:w16cid="http://schemas.microsoft.com/office/word/2016/wordml/cid" xmlns:w16="http://schemas.microsoft.com/office/word/2018/wordml" xmlns:w16sdtdh="http://schemas.microsoft.com/office/word/2020/wordml/sdtdatahash" xmlns:w16se="http://schemas.microsoft.com/office/word/2015/wordml/symex" xmlns:wpg="http://schemas.microsoft.com/office/word/2010/wordprocessingGroup" xmlns:wpi="http://schemas.microsoft.com/office/word/2010/wordprocessingInk" xmlns:wne="http://schemas.microsoft.com/office/word/2006/wordml" xmlns:wps="http://schemas.microsoft.com/office/word/2010/wordprocessingShape" mc:Ignorable="w14 w15 w16se w16cid w16 w16cex w16sdtdh wp14">
   <w:abstractNum w:abstractNumId="0" w15:restartNumberingAfterBreak="0">
     <w:nsid w:val="040D0E0C"/>
     <w:multiLevelType w:val="hybridMultilevel"/>
@@ -8317,7 +8699,7 @@
 </file>
 
 <file path=word/styles.xml><?xml version="1.0" encoding="utf-8"?>
-<w:styles xmlns:mc="http://schemas.openxmlformats.org/markup-compatibility/2006" xmlns:r="http://schemas.openxmlformats.org/officeDocument/2006/relationships" xmlns:w="http://schemas.openxmlformats.org/wordprocessingml/2006/main" xmlns:w14="http://schemas.microsoft.com/office/word/2010/wordml" xmlns:w15="http://schemas.microsoft.com/office/word/2012/wordml" xmlns:w16cex="http://schemas.microsoft.com/office/word/2018/wordml/cex" xmlns:w16cid="http://schemas.microsoft.com/office/word/2016/wordml/cid" xmlns:w16="http://schemas.microsoft.com/office/word/2018/wordml" xmlns:w16se="http://schemas.microsoft.com/office/word/2015/wordml/symex" mc:Ignorable="w14 w15 w16se w16cid w16 w16cex">
+<w:styles xmlns:mc="http://schemas.openxmlformats.org/markup-compatibility/2006" xmlns:r="http://schemas.openxmlformats.org/officeDocument/2006/relationships" xmlns:w="http://schemas.openxmlformats.org/wordprocessingml/2006/main" xmlns:w14="http://schemas.microsoft.com/office/word/2010/wordml" xmlns:w15="http://schemas.microsoft.com/office/word/2012/wordml" xmlns:w16cex="http://schemas.microsoft.com/office/word/2018/wordml/cex" xmlns:w16cid="http://schemas.microsoft.com/office/word/2016/wordml/cid" xmlns:w16="http://schemas.microsoft.com/office/word/2018/wordml" xmlns:w16sdtdh="http://schemas.microsoft.com/office/word/2020/wordml/sdtdatahash" xmlns:w16se="http://schemas.microsoft.com/office/word/2015/wordml/symex" mc:Ignorable="w14 w15 w16se w16cid w16 w16cex w16sdtdh">
   <w:docDefaults>
     <w:rPrDefault>
       <w:rPr>

</xml_diff>